<commit_message>
Refactored regions display, destroyed bgtex
</commit_message>
<xml_diff>
--- a/Assets/Doc/Documentation.docx
+++ b/Assets/Doc/Documentation.docx
@@ -95,7 +95,33 @@
         <w:rPr>
           <w:lang w:val="en-GB"/>
         </w:rPr>
-        <w:t>A handful of kingdoms battle to take the sacred land of Carnage. In that war are a few heroes and known figures, each of which make for a very important ally to have. Each player controls a kingdom and tries to gain terrain by culture, religion or war, helped by whoever is on their side, until reaching total control of the map over the others.</w:t>
+        <w:t xml:space="preserve">A handful of kingdoms battle to take the sacred land of Carnage. In that war are a few </w:t>
+      </w:r>
+      <w:r>
+        <w:rPr>
+          <w:b/>
+          <w:lang w:val="en-GB"/>
+        </w:rPr>
+        <w:t>heroes</w:t>
+      </w:r>
+      <w:r>
+        <w:rPr>
+          <w:lang w:val="en-GB"/>
+        </w:rPr>
+        <w:t xml:space="preserve"> </w:t>
+      </w:r>
+      <w:r>
+        <w:rPr>
+          <w:b/>
+          <w:lang w:val="en-GB"/>
+        </w:rPr>
+        <w:t>and known figures</w:t>
+      </w:r>
+      <w:r>
+        <w:rPr>
+          <w:lang w:val="en-GB"/>
+        </w:rPr>
+        <w:t>, each of which make for a very important ally to have. Each player controls a kingdom and tries to gain terrain by culture, religion or war, helped by whoever is on their side, until reaching total control of the map over the others.</w:t>
       </w:r>
     </w:p>
     <w:p>
@@ -772,7 +798,322 @@
         <w:rPr>
           <w:lang w:val="en-GB"/>
         </w:rPr>
-        <w:t>Numeric values that define the main aspects of the character, like personal combat skill, diplomacy, wisdom.</w:t>
+        <w:t>Numeric values that define the</w:t>
+      </w:r>
+      <w:r>
+        <w:rPr>
+          <w:lang w:val="en-GB"/>
+        </w:rPr>
+        <w:t xml:space="preserve"> main aspects of the character</w:t>
+      </w:r>
+      <w:r>
+        <w:rPr>
+          <w:lang w:val="en-GB"/>
+        </w:rPr>
+        <w:t xml:space="preserve">. </w:t>
+      </w:r>
+      <w:r>
+        <w:rPr>
+          <w:lang w:val="en-GB"/>
+        </w:rPr>
+        <w:t>They all start at 1 and the player can freely dispatch up to 10 points in any of them, in the way they like.</w:t>
+      </w:r>
+      <w:r>
+        <w:rPr>
+          <w:lang w:val="en-GB"/>
+        </w:rPr>
+        <w:br/>
+      </w:r>
+      <w:r>
+        <w:rPr>
+          <w:lang w:val="en-GB"/>
+        </w:rPr>
+        <w:t>For any point spent in any</w:t>
+      </w:r>
+      <w:r>
+        <w:rPr>
+          <w:lang w:val="en-GB"/>
+        </w:rPr>
+        <w:t xml:space="preserve"> of those characteristics (except arrogance) </w:t>
+      </w:r>
+      <w:r>
+        <w:rPr>
+          <w:lang w:val="en-GB"/>
+        </w:rPr>
+        <w:t>above 5, Arrogance increases by 1.</w:t>
+      </w:r>
+    </w:p>
+    <w:p>
+      <w:pPr>
+        <w:pStyle w:val="Paragraphedeliste"/>
+        <w:numPr>
+          <w:ilvl w:val="1"/>
+          <w:numId w:val="1"/>
+        </w:numPr>
+        <w:rPr>
+          <w:lang w:val="en-GB"/>
+        </w:rPr>
+      </w:pPr>
+      <w:r>
+        <w:rPr>
+          <w:b/>
+          <w:lang w:val="en-GB"/>
+        </w:rPr>
+        <w:t xml:space="preserve">Personal combat skill </w:t>
+      </w:r>
+      <w:r>
+        <w:rPr>
+          <w:lang w:val="en-GB"/>
+        </w:rPr>
+        <w:t>(0-10)</w:t>
+      </w:r>
+      <w:r>
+        <w:rPr>
+          <w:lang w:val="en-GB"/>
+        </w:rPr>
+        <w:t xml:space="preserve"> – How much the ruler is trained to one-on-one combat. Good PCS increases the chances of winning a duel.</w:t>
+      </w:r>
+    </w:p>
+    <w:p>
+      <w:pPr>
+        <w:pStyle w:val="Paragraphedeliste"/>
+        <w:numPr>
+          <w:ilvl w:val="1"/>
+          <w:numId w:val="1"/>
+        </w:numPr>
+        <w:rPr>
+          <w:lang w:val="en-GB"/>
+        </w:rPr>
+      </w:pPr>
+      <w:r>
+        <w:rPr>
+          <w:b/>
+          <w:lang w:val="en-GB"/>
+        </w:rPr>
+        <w:t xml:space="preserve">Diplomacy </w:t>
+      </w:r>
+      <w:r>
+        <w:rPr>
+          <w:lang w:val="en-GB"/>
+        </w:rPr>
+        <w:t>(0-10)</w:t>
+      </w:r>
+      <w:r>
+        <w:rPr>
+          <w:lang w:val="en-GB"/>
+        </w:rPr>
+        <w:t xml:space="preserve"> – Diplomacy allows the ruler to dissuade other kingdoms from attacking him</w:t>
+      </w:r>
+    </w:p>
+    <w:p>
+      <w:pPr>
+        <w:pStyle w:val="Paragraphedeliste"/>
+        <w:numPr>
+          <w:ilvl w:val="1"/>
+          <w:numId w:val="1"/>
+        </w:numPr>
+        <w:rPr>
+          <w:lang w:val="en-GB"/>
+        </w:rPr>
+      </w:pPr>
+      <w:r>
+        <w:rPr>
+          <w:b/>
+          <w:lang w:val="en-GB"/>
+        </w:rPr>
+        <w:t xml:space="preserve">Administration </w:t>
+      </w:r>
+      <w:r>
+        <w:rPr>
+          <w:lang w:val="en-GB"/>
+        </w:rPr>
+        <w:t>(0-10)</w:t>
+      </w:r>
+      <w:r>
+        <w:rPr>
+          <w:lang w:val="en-GB"/>
+        </w:rPr>
+        <w:t xml:space="preserve"> – Administration increases the Structure of the kingdom, which in turn increases its efficiency</w:t>
+      </w:r>
+    </w:p>
+    <w:p>
+      <w:pPr>
+        <w:pStyle w:val="Paragraphedeliste"/>
+        <w:numPr>
+          <w:ilvl w:val="1"/>
+          <w:numId w:val="1"/>
+        </w:numPr>
+        <w:rPr>
+          <w:lang w:val="en-GB"/>
+        </w:rPr>
+      </w:pPr>
+      <w:r>
+        <w:rPr>
+          <w:b/>
+          <w:lang w:val="en-GB"/>
+        </w:rPr>
+        <w:lastRenderedPageBreak/>
+        <w:t xml:space="preserve">Charisma </w:t>
+      </w:r>
+      <w:r>
+        <w:rPr>
+          <w:lang w:val="en-GB"/>
+        </w:rPr>
+        <w:t xml:space="preserve">(0-10) – Charisma helps </w:t>
+      </w:r>
+      <w:r>
+        <w:rPr>
+          <w:lang w:val="en-GB"/>
+        </w:rPr>
+        <w:t>convincing Heroes to join your kingdom and helps in one-on-one relations.</w:t>
+      </w:r>
+    </w:p>
+    <w:p>
+      <w:pPr>
+        <w:pStyle w:val="Paragraphedeliste"/>
+        <w:numPr>
+          <w:ilvl w:val="1"/>
+          <w:numId w:val="1"/>
+        </w:numPr>
+        <w:rPr>
+          <w:lang w:val="en-GB"/>
+        </w:rPr>
+      </w:pPr>
+      <w:r>
+        <w:rPr>
+          <w:b/>
+          <w:lang w:val="en-GB"/>
+        </w:rPr>
+        <w:t xml:space="preserve">Command </w:t>
+      </w:r>
+      <w:r>
+        <w:rPr>
+          <w:lang w:val="en-GB"/>
+        </w:rPr>
+        <w:t>(0-10) –</w:t>
+      </w:r>
+      <w:r>
+        <w:rPr>
+          <w:lang w:val="en-GB"/>
+        </w:rPr>
+        <w:t xml:space="preserve"> Command helps tip the balance in favour of the ruler’s army in battles.</w:t>
+      </w:r>
+      <w:r>
+        <w:rPr>
+          <w:lang w:val="en-GB"/>
+        </w:rPr>
+        <w:t xml:space="preserve"> </w:t>
+      </w:r>
+    </w:p>
+    <w:p>
+      <w:pPr>
+        <w:pStyle w:val="Paragraphedeliste"/>
+        <w:numPr>
+          <w:ilvl w:val="1"/>
+          <w:numId w:val="1"/>
+        </w:numPr>
+        <w:rPr>
+          <w:lang w:val="en-GB"/>
+        </w:rPr>
+      </w:pPr>
+      <w:r>
+        <w:rPr>
+          <w:b/>
+          <w:lang w:val="en-GB"/>
+        </w:rPr>
+        <w:t xml:space="preserve">Wisdom </w:t>
+      </w:r>
+      <w:r>
+        <w:rPr>
+          <w:lang w:val="en-GB"/>
+        </w:rPr>
+        <w:t>(</w:t>
+      </w:r>
+      <w:r>
+        <w:rPr>
+          <w:lang w:val="en-GB"/>
+        </w:rPr>
+        <w:t xml:space="preserve">0-10) – Each point of </w:t>
+      </w:r>
+      <w:r>
+        <w:rPr>
+          <w:lang w:val="en-GB"/>
+        </w:rPr>
+        <w:t>Wisdom decreases arrogance by 1. Wisdom increases with age.</w:t>
+      </w:r>
+    </w:p>
+    <w:p>
+      <w:pPr>
+        <w:pStyle w:val="Paragraphedeliste"/>
+        <w:numPr>
+          <w:ilvl w:val="1"/>
+          <w:numId w:val="1"/>
+        </w:numPr>
+        <w:rPr>
+          <w:lang w:val="en-GB"/>
+        </w:rPr>
+      </w:pPr>
+      <w:r>
+        <w:rPr>
+          <w:b/>
+          <w:lang w:val="en-GB"/>
+        </w:rPr>
+        <w:t xml:space="preserve">Karma </w:t>
+      </w:r>
+      <w:r>
+        <w:rPr>
+          <w:lang w:val="en-GB"/>
+        </w:rPr>
+        <w:t>(0-10) – Gives to the ruler a little chance to succeed at literally anything</w:t>
+      </w:r>
+    </w:p>
+    <w:p>
+      <w:pPr>
+        <w:pStyle w:val="Paragraphedeliste"/>
+        <w:numPr>
+          <w:ilvl w:val="1"/>
+          <w:numId w:val="1"/>
+        </w:numPr>
+        <w:rPr>
+          <w:lang w:val="en-GB"/>
+        </w:rPr>
+      </w:pPr>
+      <w:r>
+        <w:rPr>
+          <w:b/>
+          <w:lang w:val="en-GB"/>
+        </w:rPr>
+        <w:t xml:space="preserve">Arrogance </w:t>
+      </w:r>
+      <w:r>
+        <w:rPr>
+          <w:lang w:val="en-GB"/>
+        </w:rPr>
+        <w:t>(0++)</w:t>
+      </w:r>
+      <w:r>
+        <w:rPr>
+          <w:lang w:val="en-GB"/>
+        </w:rPr>
+        <w:t xml:space="preserve"> – </w:t>
+      </w:r>
+      <w:r>
+        <w:rPr>
+          <w:lang w:val="en-GB"/>
+        </w:rPr>
+        <w:t>Each point of arrogance</w:t>
+      </w:r>
+      <w:r>
+        <w:rPr>
+          <w:lang w:val="en-GB"/>
+        </w:rPr>
+        <w:t xml:space="preserve"> </w:t>
+      </w:r>
+      <w:r>
+        <w:rPr>
+          <w:lang w:val="en-GB"/>
+        </w:rPr>
+        <w:t>decreases every skill by 0.5 in all system calculations.</w:t>
       </w:r>
     </w:p>
     <w:p>
@@ -793,11 +1134,136 @@
         </w:rPr>
         <w:t xml:space="preserve">Stats: </w:t>
       </w:r>
-      <w:r>
-        <w:rPr>
-          <w:lang w:val="en-GB"/>
-        </w:rPr>
-        <w:t>Values like the age, name or HP of the character</w:t>
+    </w:p>
+    <w:p>
+      <w:pPr>
+        <w:pStyle w:val="Paragraphedeliste"/>
+        <w:numPr>
+          <w:ilvl w:val="1"/>
+          <w:numId w:val="1"/>
+        </w:numPr>
+        <w:rPr>
+          <w:lang w:val="en-GB"/>
+        </w:rPr>
+      </w:pPr>
+      <w:r>
+        <w:rPr>
+          <w:b/>
+          <w:lang w:val="en-GB"/>
+        </w:rPr>
+        <w:t>Name</w:t>
+      </w:r>
+      <w:r>
+        <w:rPr>
+          <w:lang w:val="en-GB"/>
+        </w:rPr>
+        <w:t>:</w:t>
+      </w:r>
+      <w:r>
+        <w:rPr>
+          <w:lang w:val="en-GB"/>
+        </w:rPr>
+        <w:t xml:space="preserve"> The name of the ruler</w:t>
+      </w:r>
+      <w:r>
+        <w:rPr>
+          <w:lang w:val="en-GB"/>
+        </w:rPr>
+        <w:t>.</w:t>
+      </w:r>
+    </w:p>
+    <w:p>
+      <w:pPr>
+        <w:pStyle w:val="Paragraphedeliste"/>
+        <w:numPr>
+          <w:ilvl w:val="1"/>
+          <w:numId w:val="1"/>
+        </w:numPr>
+        <w:rPr>
+          <w:lang w:val="en-GB"/>
+        </w:rPr>
+      </w:pPr>
+      <w:r>
+        <w:rPr>
+          <w:b/>
+          <w:lang w:val="en-GB"/>
+        </w:rPr>
+        <w:t>Race:</w:t>
+      </w:r>
+      <w:r>
+        <w:rPr>
+          <w:b/>
+          <w:lang w:val="en-GB"/>
+        </w:rPr>
+        <w:t xml:space="preserve"> </w:t>
+      </w:r>
+      <w:r>
+        <w:rPr>
+          <w:lang w:val="en-GB"/>
+        </w:rPr>
+        <w:t xml:space="preserve">The race of the ruler – if it is different from the race he rules, negative effects occur. </w:t>
+      </w:r>
+    </w:p>
+    <w:p>
+      <w:pPr>
+        <w:pStyle w:val="Paragraphedeliste"/>
+        <w:numPr>
+          <w:ilvl w:val="1"/>
+          <w:numId w:val="1"/>
+        </w:numPr>
+        <w:rPr>
+          <w:lang w:val="en-GB"/>
+        </w:rPr>
+      </w:pPr>
+      <w:r>
+        <w:rPr>
+          <w:b/>
+          <w:lang w:val="en-GB"/>
+        </w:rPr>
+        <w:t xml:space="preserve">Health </w:t>
+      </w:r>
+      <w:r>
+        <w:rPr>
+          <w:lang w:val="en-GB"/>
+        </w:rPr>
+        <w:t>(0-100) – The maximum health of the ruler is equal to (100 – current age). Illness or war injuries will decrease this value. When it reaches 0, the ruler dies and another takes its place.</w:t>
+      </w:r>
+    </w:p>
+    <w:p>
+      <w:pPr>
+        <w:pStyle w:val="Paragraphedeliste"/>
+        <w:numPr>
+          <w:ilvl w:val="1"/>
+          <w:numId w:val="1"/>
+        </w:numPr>
+        <w:rPr>
+          <w:lang w:val="en-GB"/>
+        </w:rPr>
+      </w:pPr>
+      <w:r>
+        <w:rPr>
+          <w:b/>
+          <w:lang w:val="en-GB"/>
+        </w:rPr>
+        <w:t xml:space="preserve">Age </w:t>
+      </w:r>
+      <w:r>
+        <w:rPr>
+          <w:lang w:val="en-GB"/>
+        </w:rPr>
+        <w:t xml:space="preserve">– The ruler ages with time. Few kingdoms have a ruler less than 18 or 20 years old, as it takes time to build shoulders </w:t>
+      </w:r>
+      <w:r>
+        <w:rPr>
+          <w:lang w:val="en-GB"/>
+        </w:rPr>
+        <w:t>solid enough</w:t>
+      </w:r>
+      <w:r>
+        <w:rPr>
+          <w:lang w:val="en-GB"/>
+        </w:rPr>
+        <w:t xml:space="preserve"> to carry such responsibility.</w:t>
       </w:r>
     </w:p>
     <w:p>
@@ -834,39 +1300,209 @@
     </w:p>
     <w:p>
       <w:pPr>
+        <w:pStyle w:val="Paragraphedeliste"/>
+        <w:numPr>
+          <w:ilvl w:val="1"/>
+          <w:numId w:val="1"/>
+        </w:numPr>
+        <w:rPr>
+          <w:lang w:val="en-GB"/>
+        </w:rPr>
+      </w:pPr>
+      <w:r>
+        <w:rPr>
+          <w:b/>
+          <w:lang w:val="en-GB"/>
+        </w:rPr>
+        <w:t>Divine mark</w:t>
+      </w:r>
+      <w:r>
+        <w:rPr>
+          <w:b/>
+          <w:lang w:val="en-GB"/>
+        </w:rPr>
+        <w:t>:</w:t>
+      </w:r>
+      <w:r>
+        <w:rPr>
+          <w:lang w:val="en-GB"/>
+        </w:rPr>
+        <w:t xml:space="preserve"> The ruler is believed to be the holder of a sacred mark from the gods</w:t>
+      </w:r>
+    </w:p>
+    <w:p>
+      <w:pPr>
+        <w:pStyle w:val="Paragraphedeliste"/>
+        <w:numPr>
+          <w:ilvl w:val="1"/>
+          <w:numId w:val="1"/>
+        </w:numPr>
+        <w:rPr>
+          <w:lang w:val="en-GB"/>
+        </w:rPr>
+      </w:pPr>
+      <w:r>
+        <w:rPr>
+          <w:b/>
+          <w:lang w:val="en-GB"/>
+        </w:rPr>
+        <w:t>Overpowered:</w:t>
+      </w:r>
+      <w:r>
+        <w:rPr>
+          <w:lang w:val="en-GB"/>
+        </w:rPr>
+        <w:t xml:space="preserve"> The ruler has immense power in combat, which both inspire and terrify its troops.</w:t>
+      </w:r>
+    </w:p>
+    <w:p>
+      <w:pPr>
+        <w:pStyle w:val="Paragraphedeliste"/>
+        <w:numPr>
+          <w:ilvl w:val="1"/>
+          <w:numId w:val="1"/>
+        </w:numPr>
+        <w:rPr>
+          <w:lang w:val="en-GB"/>
+        </w:rPr>
+      </w:pPr>
+      <w:r>
+        <w:rPr>
+          <w:b/>
+          <w:lang w:val="en-GB"/>
+        </w:rPr>
+        <w:t>Bookworm:</w:t>
+      </w:r>
+      <w:r>
+        <w:rPr>
+          <w:b/>
+          <w:lang w:val="en-GB"/>
+        </w:rPr>
+        <w:t xml:space="preserve"> </w:t>
+      </w:r>
+      <w:r>
+        <w:rPr>
+          <w:lang w:val="en-GB"/>
+        </w:rPr>
+        <w:t>Rarely seen in public, the ruler spends all their time accumulating knowledge on about everything.</w:t>
+      </w:r>
+    </w:p>
+    <w:p>
+      <w:pPr>
+        <w:pStyle w:val="Paragraphedeliste"/>
+        <w:numPr>
+          <w:ilvl w:val="1"/>
+          <w:numId w:val="1"/>
+        </w:numPr>
+        <w:rPr>
+          <w:lang w:val="en-GB"/>
+        </w:rPr>
+      </w:pPr>
+      <w:r>
+        <w:rPr>
+          <w:b/>
+          <w:lang w:val="en-GB"/>
+        </w:rPr>
+        <w:t>Empathetic :</w:t>
+      </w:r>
+      <w:r>
+        <w:rPr>
+          <w:lang w:val="en-GB"/>
+        </w:rPr>
+        <w:t xml:space="preserve"> The ruler takes on the grief of other royal families, and is appreciated at times of sorrow</w:t>
+      </w:r>
+    </w:p>
+    <w:p>
+      <w:pPr>
+        <w:pStyle w:val="Paragraphedeliste"/>
+        <w:numPr>
+          <w:ilvl w:val="1"/>
+          <w:numId w:val="1"/>
+        </w:numPr>
+        <w:rPr>
+          <w:lang w:val="en-GB"/>
+        </w:rPr>
+      </w:pPr>
+      <w:r>
+        <w:rPr>
+          <w:b/>
+          <w:lang w:val="en-GB"/>
+        </w:rPr>
+        <w:t>Illegitimate:</w:t>
+      </w:r>
+      <w:r>
+        <w:rPr>
+          <w:lang w:val="en-GB"/>
+        </w:rPr>
+        <w:t xml:space="preserve"> This trait has a chance to be passed upon the futures generation on the ruler’s death. Being illegitimate puts arrogance to 0, but creates other issues.</w:t>
+      </w:r>
+    </w:p>
+    <w:p>
+      <w:pPr>
+        <w:pStyle w:val="Paragraphedeliste"/>
+        <w:numPr>
+          <w:ilvl w:val="1"/>
+          <w:numId w:val="1"/>
+        </w:numPr>
+        <w:rPr>
+          <w:lang w:val="en-GB"/>
+        </w:rPr>
+      </w:pPr>
+      <w:r>
+        <w:rPr>
+          <w:b/>
+          <w:lang w:val="en-GB"/>
+        </w:rPr>
+        <w:t xml:space="preserve">Prince of </w:t>
+      </w:r>
+      <w:r>
+        <w:rPr>
+          <w:b/>
+          <w:lang w:val="en-GB"/>
+        </w:rPr>
+        <w:t>Carnage:</w:t>
+      </w:r>
+      <w:r>
+        <w:rPr>
+          <w:lang w:val="en-GB"/>
+        </w:rPr>
+        <w:t xml:space="preserve"> The ruler masters the ancient charm of the Princes of Carnage, making them both charismatic and lunatic, as well as skilful and manipulative.</w:t>
+      </w:r>
+    </w:p>
+    <w:p>
+      <w:pPr>
+        <w:pStyle w:val="Paragraphedeliste"/>
+        <w:numPr>
+          <w:ilvl w:val="1"/>
+          <w:numId w:val="1"/>
+        </w:numPr>
+        <w:rPr>
+          <w:lang w:val="en-GB"/>
+        </w:rPr>
+      </w:pPr>
+    </w:p>
+    <w:p>
+      <w:pPr>
+        <w:pStyle w:val="Titre2"/>
+        <w:rPr>
+          <w:lang w:val="en-GB"/>
+        </w:rPr>
+      </w:pPr>
+      <w:r>
+        <w:rPr>
+          <w:lang w:val="en-GB"/>
+        </w:rPr>
+        <w:t>Kingdom</w:t>
+      </w:r>
+    </w:p>
+    <w:p>
+      <w:pPr>
         <w:rPr>
           <w:lang w:val="en-GB"/>
         </w:rPr>
       </w:pPr>
       <w:bookmarkStart w:id="0" w:name="_GoBack"/>
       <w:bookmarkEnd w:id="0"/>
-      <w:r>
-        <w:rPr>
-          <w:lang w:val="en-GB"/>
-        </w:rPr>
-        <w:t xml:space="preserve"> </w:t>
-      </w:r>
-    </w:p>
-    <w:p>
-      <w:pPr>
-        <w:rPr>
-          <w:lang w:val="en-GB"/>
-        </w:rPr>
-      </w:pPr>
-    </w:p>
-    <w:p>
-      <w:pPr>
-        <w:rPr>
-          <w:lang w:val="en-GB"/>
-        </w:rPr>
-      </w:pPr>
-    </w:p>
-    <w:p>
-      <w:pPr>
-        <w:rPr>
-          <w:lang w:val="en-GB"/>
-        </w:rPr>
-      </w:pPr>
     </w:p>
     <w:p>
       <w:pPr>
@@ -879,9 +1515,15 @@
         <w:rPr>
           <w:lang w:val="en-GB"/>
         </w:rPr>
-        <w:lastRenderedPageBreak/>
         <w:t>Accumulate power</w:t>
       </w:r>
+    </w:p>
+    <w:p>
+      <w:pPr>
+        <w:rPr>
+          <w:lang w:val="en-GB"/>
+        </w:rPr>
+      </w:pPr>
     </w:p>
     <w:sectPr>
       <w:pgSz w:w="11906" w:h="16838"/>
@@ -910,7 +1552,7 @@
         <w:rFonts w:ascii="Calibri" w:eastAsiaTheme="minorHAnsi" w:hAnsi="Calibri" w:cs="Calibri" w:hint="default"/>
       </w:rPr>
     </w:lvl>
-    <w:lvl w:ilvl="1" w:tplc="040C0003" w:tentative="1">
+    <w:lvl w:ilvl="1" w:tplc="040C0003">
       <w:start w:val="1"/>
       <w:numFmt w:val="bullet"/>
       <w:lvlText w:val="o"/>

</xml_diff>